<commit_message>
Monday morning progress (?)
</commit_message>
<xml_diff>
--- a/Final Report.docx
+++ b/Final Report.docx
@@ -1,6 +1,6 @@
 
 <file path=word/document.xml><?xml version="1.0" encoding="utf-8"?>
-<w:document xmlns:wpc="http://schemas.microsoft.com/office/word/2010/wordprocessingCanvas" xmlns:cx="http://schemas.microsoft.com/office/drawing/2014/chartex" xmlns:cx1="http://schemas.microsoft.com/office/drawing/2015/9/8/chartex" xmlns:cx2="http://schemas.microsoft.com/office/drawing/2015/10/21/chartex" xmlns:cx3="http://schemas.microsoft.com/office/drawing/2016/5/9/chartex" xmlns:cx4="http://schemas.microsoft.com/office/drawing/2016/5/10/chartex" xmlns:cx5="http://schemas.microsoft.com/office/drawing/2016/5/11/chartex" xmlns:cx6="http://schemas.microsoft.com/office/drawing/2016/5/12/chartex" xmlns:cx7="http://schemas.microsoft.com/office/drawing/2016/5/13/chartex" xmlns:cx8="http://schemas.microsoft.com/office/drawing/2016/5/14/chartex" xmlns:mc="http://schemas.openxmlformats.org/markup-compatibility/2006" xmlns:aink="http://schemas.microsoft.com/office/drawing/2016/ink" xmlns:am3d="http://schemas.microsoft.com/office/drawing/2017/model3d" xmlns:o="urn:schemas-microsoft-com:office:office" xmlns:r="http://schemas.openxmlformats.org/officeDocument/2006/relationships" xmlns:m="http://schemas.openxmlformats.org/officeDocument/2006/math" xmlns:v="urn:schemas-microsoft-com:vml" xmlns:wp14="http://schemas.microsoft.com/office/word/2010/wordprocessingDrawing" xmlns:wp="http://schemas.openxmlformats.org/drawingml/2006/wordprocessingDrawing" xmlns:w10="urn:schemas-microsoft-com:office:word" xmlns:w="http://schemas.openxmlformats.org/wordprocessingml/2006/main" xmlns:w14="http://schemas.microsoft.com/office/word/2010/wordml" xmlns:w15="http://schemas.microsoft.com/office/word/2012/wordml" xmlns:w16cid="http://schemas.microsoft.com/office/word/2016/wordml/cid" xmlns:w16se="http://schemas.microsoft.com/office/word/2015/wordml/symex" xmlns:wpg="http://schemas.microsoft.com/office/word/2010/wordprocessingGroup" xmlns:wpi="http://schemas.microsoft.com/office/word/2010/wordprocessingInk" xmlns:wne="http://schemas.microsoft.com/office/word/2006/wordml" xmlns:wps="http://schemas.microsoft.com/office/word/2010/wordprocessingShape" mc:Ignorable="w14 w15 w16se w16cid wp14">
+<w:document xmlns:wpc="http://schemas.microsoft.com/office/word/2010/wordprocessingCanvas" xmlns:cx="http://schemas.microsoft.com/office/drawing/2014/chartex" xmlns:cx1="http://schemas.microsoft.com/office/drawing/2015/9/8/chartex" xmlns:mc="http://schemas.openxmlformats.org/markup-compatibility/2006" xmlns:o="urn:schemas-microsoft-com:office:office" xmlns:r="http://schemas.openxmlformats.org/officeDocument/2006/relationships" xmlns:m="http://schemas.openxmlformats.org/officeDocument/2006/math" xmlns:v="urn:schemas-microsoft-com:vml" xmlns:wp14="http://schemas.microsoft.com/office/word/2010/wordprocessingDrawing" xmlns:wp="http://schemas.openxmlformats.org/drawingml/2006/wordprocessingDrawing" xmlns:w10="urn:schemas-microsoft-com:office:word" xmlns:w="http://schemas.openxmlformats.org/wordprocessingml/2006/main" xmlns:w14="http://schemas.microsoft.com/office/word/2010/wordml" xmlns:w15="http://schemas.microsoft.com/office/word/2012/wordml" xmlns:w16se="http://schemas.microsoft.com/office/word/2015/wordml/symex" xmlns:wpg="http://schemas.microsoft.com/office/word/2010/wordprocessingGroup" xmlns:wpi="http://schemas.microsoft.com/office/word/2010/wordprocessingInk" xmlns:wne="http://schemas.microsoft.com/office/word/2006/wordml" xmlns:wps="http://schemas.microsoft.com/office/word/2010/wordprocessingShape" mc:Ignorable="w14 w15 w16se wp14">
   <w:body>
     <w:p>
       <w:pPr>
@@ -12,7 +12,21 @@
         <w:rPr>
           <w:rFonts w:ascii="Arial" w:hAnsi="Arial"/>
         </w:rPr>
-        <w:t xml:space="preserve">Automated Replication of Art Styles in Shaders Through Generative Adversarial Networks </w:t>
+        <w:t xml:space="preserve">Automated Replication of Art Styles in Shaders </w:t>
+      </w:r>
+      <w:bookmarkStart w:id="0" w:name="_GoBack"/>
+      <w:bookmarkEnd w:id="0"/>
+      <w:r>
+        <w:rPr>
+          <w:rFonts w:ascii="Arial" w:hAnsi="Arial"/>
+        </w:rPr>
+        <w:t>through</w:t>
+      </w:r>
+      <w:r>
+        <w:rPr>
+          <w:rFonts w:ascii="Arial" w:hAnsi="Arial"/>
+        </w:rPr>
+        <w:t xml:space="preserve"> Generative Adversarial Networks </w:t>
       </w:r>
     </w:p>
     <w:p>
@@ -222,15 +236,7 @@
         <w:rPr>
           <w:rFonts w:ascii="Arial" w:hAnsi="Arial"/>
         </w:rPr>
-        <w:t xml:space="preserve">How to access the project </w:t>
-      </w:r>
-      <w:r>
-        <w:rPr>
-          <w:rFonts w:ascii="Arial" w:hAnsi="Arial"/>
-          <w:sz w:val="22"/>
-          <w:szCs w:val="22"/>
-        </w:rPr>
-        <w:t>(not included in word count)</w:t>
+        <w:t>How to access the project</w:t>
       </w:r>
     </w:p>
     <w:p>
@@ -276,7 +282,23 @@
           <w:rFonts w:ascii="Arial" w:hAnsi="Arial"/>
           <w:sz w:val="20"/>
         </w:rPr>
-        <w:t xml:space="preserve"> please provide us with necessary passwords and URLs to access this. Basically, what we cannot access will not be considered for marking. You can change the passwords after you receive your mark.</w:t>
+        <w:t xml:space="preserve"> please provide us with necessary passwords and URLs to access this. Basically, what we cannot access will not be considered for </w:t>
+      </w:r>
+      <w:proofErr w:type="gramStart"/>
+      <w:r>
+        <w:rPr>
+          <w:rFonts w:ascii="Arial" w:hAnsi="Arial"/>
+          <w:sz w:val="20"/>
+        </w:rPr>
+        <w:t>marking.</w:t>
+      </w:r>
+      <w:proofErr w:type="gramEnd"/>
+      <w:r>
+        <w:rPr>
+          <w:rFonts w:ascii="Arial" w:hAnsi="Arial"/>
+          <w:sz w:val="20"/>
+        </w:rPr>
+        <w:t xml:space="preserve"> You can change the passwords after you receive your mark.</w:t>
       </w:r>
     </w:p>
     <w:p>
@@ -393,7 +415,7 @@
           <w:rFonts w:ascii="Arial" w:hAnsi="Arial"/>
         </w:rPr>
         <w:lastRenderedPageBreak/>
-        <w:t>Introduction 400</w:t>
+        <w:t>Introduction</w:t>
       </w:r>
     </w:p>
     <w:p>
@@ -402,15 +424,37 @@
         <w:rPr>
           <w:rFonts w:ascii="Arial" w:hAnsi="Arial"/>
           <w:sz w:val="20"/>
-          <w:lang w:val="en-US"/>
-        </w:rPr>
-      </w:pPr>
-      <w:r>
-        <w:rPr>
-          <w:rFonts w:ascii="Arial" w:hAnsi="Arial"/>
-          <w:sz w:val="20"/>
-        </w:rPr>
-        <w:t>Briefly introduce the project in its professional context. Tell us what it was about, what problems it solved, why this is important, interesting or valuable. What were you seeking answers to, how did they arise, why were they worth investigating?</w:t>
+        </w:rPr>
+      </w:pPr>
+      <w:r>
+        <w:rPr>
+          <w:rFonts w:ascii="Arial" w:hAnsi="Arial"/>
+          <w:sz w:val="20"/>
+        </w:rPr>
+        <w:t xml:space="preserve">Many 3D video games and animated films try to replicate the aesthetics of 2D animation. Films may simply be doing so as an artistic choice, like with the [year] film [film]. This can also happen in video games, as in </w:t>
+      </w:r>
+      <w:r>
+        <w:rPr>
+          <w:rFonts w:ascii="Arial" w:hAnsi="Arial"/>
+          <w:sz w:val="20"/>
+        </w:rPr>
+        <w:t xml:space="preserve">Clover Studios’ </w:t>
+      </w:r>
+      <w:proofErr w:type="spellStart"/>
+      <w:r>
+        <w:rPr>
+          <w:rFonts w:ascii="Arial" w:hAnsi="Arial"/>
+          <w:sz w:val="20"/>
+        </w:rPr>
+        <w:t>Okami</w:t>
+      </w:r>
+      <w:proofErr w:type="spellEnd"/>
+      <w:r>
+        <w:rPr>
+          <w:rFonts w:ascii="Arial" w:hAnsi="Arial"/>
+          <w:sz w:val="20"/>
+        </w:rPr>
+        <w:t>, but oftentimes games are trying to mimic a cartoon or comic book that the game is based on. Examples of this include [example] and [example].</w:t>
       </w:r>
     </w:p>
     <w:p>
@@ -426,7 +470,76 @@
           <w:rFonts w:ascii="Arial" w:hAnsi="Arial"/>
           <w:sz w:val="20"/>
         </w:rPr>
-        <w:t>Also list your deliverables / project objectives.</w:t>
+        <w:t xml:space="preserve">The issue therein is that 3D animation is fundamentally different to 2D animation in many ways, and so replicating the style of one in the other can be difficult. 3D animation may have been popularised in the 1990s by the likes of Pixar, but even to this day studios struggle to bridge the gap between the two mediums. </w:t>
+      </w:r>
+      <w:r>
+        <w:rPr>
+          <w:rFonts w:ascii="Arial" w:hAnsi="Arial"/>
+          <w:sz w:val="20"/>
+        </w:rPr>
+        <w:t xml:space="preserve">To do so, shaders must be created to mimic 2D hallmarks such as limited shading, </w:t>
+      </w:r>
+      <w:proofErr w:type="spellStart"/>
+      <w:r>
+        <w:rPr>
+          <w:rFonts w:ascii="Arial" w:hAnsi="Arial"/>
+          <w:sz w:val="20"/>
+        </w:rPr>
+        <w:t>linework</w:t>
+      </w:r>
+      <w:proofErr w:type="spellEnd"/>
+      <w:r>
+        <w:rPr>
+          <w:rFonts w:ascii="Arial" w:hAnsi="Arial"/>
+          <w:sz w:val="20"/>
+        </w:rPr>
+        <w:t xml:space="preserve">, and hatched shadows. </w:t>
+      </w:r>
+      <w:r>
+        <w:rPr>
+          <w:rFonts w:ascii="Arial" w:hAnsi="Arial"/>
+          <w:sz w:val="20"/>
+        </w:rPr>
+        <w:t xml:space="preserve">The most impressive </w:t>
+      </w:r>
+      <w:r>
+        <w:rPr>
+          <w:rFonts w:ascii="Arial" w:hAnsi="Arial"/>
+          <w:sz w:val="20"/>
+        </w:rPr>
+        <w:t xml:space="preserve">attempts, such as those shown by Arc Systems Works in their fighting games Guilty Gear </w:t>
+      </w:r>
+      <w:proofErr w:type="spellStart"/>
+      <w:r>
+        <w:rPr>
+          <w:rFonts w:ascii="Arial" w:hAnsi="Arial"/>
+          <w:sz w:val="20"/>
+        </w:rPr>
+        <w:t>Xrd</w:t>
+      </w:r>
+      <w:proofErr w:type="spellEnd"/>
+      <w:r>
+        <w:rPr>
+          <w:rFonts w:ascii="Arial" w:hAnsi="Arial"/>
+          <w:sz w:val="20"/>
+        </w:rPr>
+        <w:t xml:space="preserve"> and Dragon Ball </w:t>
+      </w:r>
+      <w:proofErr w:type="spellStart"/>
+      <w:r>
+        <w:rPr>
+          <w:rFonts w:ascii="Arial" w:hAnsi="Arial"/>
+          <w:sz w:val="20"/>
+        </w:rPr>
+        <w:t>FighterZ</w:t>
+      </w:r>
+      <w:proofErr w:type="spellEnd"/>
+      <w:r>
+        <w:rPr>
+          <w:rFonts w:ascii="Arial" w:hAnsi="Arial"/>
+          <w:sz w:val="20"/>
+        </w:rPr>
+        <w:t>, take so much time and effort to craft that it may even be more economic to authentically 2D animate them.</w:t>
       </w:r>
     </w:p>
     <w:p>
@@ -442,21 +555,28 @@
           <w:rFonts w:ascii="Arial" w:hAnsi="Arial"/>
           <w:sz w:val="20"/>
         </w:rPr>
-        <w:t xml:space="preserve">Many 3D video games and animated films try to replicate the aesthetics of 2D animation. Films may simply be doing so as an artistic choice, like with the [year] film [film]. This can also happen in video games, as in </w:t>
-      </w:r>
-      <w:r>
-        <w:rPr>
-          <w:rFonts w:ascii="Arial" w:hAnsi="Arial"/>
-          <w:sz w:val="20"/>
-        </w:rPr>
-        <w:t xml:space="preserve">Clover Studios’ </w:t>
-      </w:r>
-      <w:r>
-        <w:rPr>
-          <w:rFonts w:ascii="Arial" w:hAnsi="Arial"/>
-          <w:sz w:val="20"/>
-        </w:rPr>
-        <w:t>Okami, but oftentimes games are trying to mimic a cartoon or comic book that the game is based on. Examples of this include [example] and [example].</w:t>
+        <w:t>The purpose of this project then was to create a tool that could be used by these studios to automate much of the shader creation process, freeing up the studio’s workforce to focus on other tasks.</w:t>
+      </w:r>
+      <w:r>
+        <w:rPr>
+          <w:rFonts w:ascii="Arial" w:hAnsi="Arial"/>
+          <w:sz w:val="20"/>
+        </w:rPr>
+        <w:t xml:space="preserve"> </w:t>
+      </w:r>
+      <w:r>
+        <w:rPr>
+          <w:rFonts w:ascii="Arial" w:hAnsi="Arial"/>
+          <w:sz w:val="20"/>
+        </w:rPr>
+        <w:t xml:space="preserve">It should </w:t>
+      </w:r>
+      <w:r>
+        <w:rPr>
+          <w:rFonts w:ascii="Arial" w:hAnsi="Arial"/>
+          <w:sz w:val="20"/>
+        </w:rPr>
+        <w:t>be able to take in a set of images displaying the 2D art style wanting to be replicated, and, within a reasonable timeframe, produce a set of shaders. These shaders, when used together in a 3D rendering program, will give the impression that the 3D objects being rendered are in fact 2D drawings.</w:t>
       </w:r>
     </w:p>
     <w:p>
@@ -472,28 +592,35 @@
           <w:rFonts w:ascii="Arial" w:hAnsi="Arial"/>
           <w:sz w:val="20"/>
         </w:rPr>
-        <w:t xml:space="preserve">The issue therein is that 3D animation is fundamentally different to 2D animation in many ways, and so replicating the style of one in the other can be difficult. 3D animation may have been popularised in the 1990s by the likes of Pixar, but even to this day studios struggle to bridge the gap between the two mediums. </w:t>
-      </w:r>
-      <w:r>
-        <w:rPr>
-          <w:rFonts w:ascii="Arial" w:hAnsi="Arial"/>
-          <w:sz w:val="20"/>
-        </w:rPr>
-        <w:t xml:space="preserve">To do so, shaders must be created to mimic 2D hallmarks such as limited shading, linework, and hatched shadows. </w:t>
-      </w:r>
-      <w:r>
-        <w:rPr>
-          <w:rFonts w:ascii="Arial" w:hAnsi="Arial"/>
-          <w:sz w:val="20"/>
-        </w:rPr>
-        <w:t xml:space="preserve">The most impressive </w:t>
-      </w:r>
-      <w:r>
-        <w:rPr>
-          <w:rFonts w:ascii="Arial" w:hAnsi="Arial"/>
-          <w:sz w:val="20"/>
-        </w:rPr>
-        <w:t>attempts, such as those shown by Arc Systems Works in their fighting games Guilty Gear Xrd and Dragon Ball FighterZ, take so much time and effort to craft that it may even be more economic to authentically 2D animate them.</w:t>
+        <w:t xml:space="preserve">It was also an </w:t>
+      </w:r>
+      <w:r>
+        <w:rPr>
+          <w:rFonts w:ascii="Arial" w:hAnsi="Arial"/>
+          <w:sz w:val="20"/>
+        </w:rPr>
+        <w:t>exercise</w:t>
+      </w:r>
+      <w:r>
+        <w:rPr>
+          <w:rFonts w:ascii="Arial" w:hAnsi="Arial"/>
+          <w:sz w:val="20"/>
+        </w:rPr>
+        <w:t xml:space="preserve"> in experimentation, to see if it </w:t>
+      </w:r>
+      <w:r>
+        <w:rPr>
+          <w:rFonts w:ascii="Arial" w:hAnsi="Arial"/>
+          <w:sz w:val="20"/>
+        </w:rPr>
+        <w:t>is</w:t>
+      </w:r>
+      <w:r>
+        <w:rPr>
+          <w:rFonts w:ascii="Arial" w:hAnsi="Arial"/>
+          <w:sz w:val="20"/>
+        </w:rPr>
+        <w:t xml:space="preserve"> truly possible for a machine to learn to replicate art styles more efficiently than a human. The recent upswing in machine learning research shows that the focus has shifted, from building smarter artificial intelligence (AI) machines to building ones that can make themselves smarter. It is possible that in the coming years, AI will have a much larger hand in translating artistic intent into a digitally replicable form than ever before.</w:t>
       </w:r>
     </w:p>
     <w:p>
@@ -509,8 +636,184 @@
           <w:rFonts w:ascii="Arial" w:hAnsi="Arial"/>
           <w:sz w:val="20"/>
         </w:rPr>
-        <w:t>The purpose of this project then was to create a tool that could be used by these studios to automate much of the shader creation process, freeing up the studio’s workforce to focus on other tasks.</w:t>
-      </w:r>
+        <w:t>All in all, the objective of this project was to produce a relatively easy-to-use program that could be set running and left, with the user returning later to find a convergence on an appropriate shader configuration.</w:t>
+      </w:r>
+      <w:r>
+        <w:rPr>
+          <w:rFonts w:ascii="Arial" w:hAnsi="Arial"/>
+          <w:sz w:val="20"/>
+        </w:rPr>
+        <w:t xml:space="preserve"> A Python program and Unity application are to be used in conjunction for the full pipeline to be functional.</w:t>
+      </w:r>
+    </w:p>
+    <w:p>
+      <w:pPr>
+        <w:pStyle w:val="BodyText"/>
+        <w:rPr>
+          <w:rFonts w:ascii="Arial" w:hAnsi="Arial"/>
+          <w:sz w:val="20"/>
+        </w:rPr>
+      </w:pPr>
+    </w:p>
+    <w:p>
+      <w:pPr>
+        <w:rPr>
+          <w:rFonts w:ascii="Arial" w:hAnsi="Arial"/>
+          <w:sz w:val="20"/>
+        </w:rPr>
+      </w:pPr>
+      <w:r>
+        <w:rPr>
+          <w:rFonts w:ascii="Arial" w:hAnsi="Arial"/>
+        </w:rPr>
+        <w:t>Practice</w:t>
+      </w:r>
+    </w:p>
+    <w:p>
+      <w:pPr>
+        <w:rPr>
+          <w:rFonts w:ascii="Arial" w:hAnsi="Arial"/>
+          <w:sz w:val="20"/>
+        </w:rPr>
+      </w:pPr>
+      <w:r>
+        <w:rPr>
+          <w:rFonts w:ascii="Arial" w:hAnsi="Arial"/>
+          <w:sz w:val="20"/>
+        </w:rPr>
+        <w:t xml:space="preserve">State the main outcomes of your practice. Insert graphs, screenshots, diagrams, short code snippets if necessary. </w:t>
+      </w:r>
+    </w:p>
+    <w:p>
+      <w:pPr>
+        <w:rPr>
+          <w:rFonts w:ascii="Arial" w:hAnsi="Arial"/>
+          <w:sz w:val="20"/>
+        </w:rPr>
+      </w:pPr>
+    </w:p>
+    <w:p>
+      <w:pPr>
+        <w:rPr>
+          <w:rFonts w:ascii="Arial" w:hAnsi="Arial"/>
+          <w:sz w:val="20"/>
+        </w:rPr>
+      </w:pPr>
+      <w:r>
+        <w:rPr>
+          <w:rFonts w:ascii="Arial" w:hAnsi="Arial"/>
+          <w:sz w:val="20"/>
+        </w:rPr>
+        <w:t>A program has been produced</w:t>
+      </w:r>
+      <w:r>
+        <w:rPr>
+          <w:rFonts w:ascii="Arial" w:hAnsi="Arial"/>
+          <w:sz w:val="20"/>
+        </w:rPr>
+        <w:t xml:space="preserve"> that adequately performs the task set for it. Tested on </w:t>
+      </w:r>
+      <w:r>
+        <w:rPr>
+          <w:rFonts w:ascii="Arial" w:hAnsi="Arial"/>
+          <w:sz w:val="20"/>
+        </w:rPr>
+        <w:t xml:space="preserve">both frame data extracted from episodes of [TV show] and an 8000-page archive of the comic </w:t>
+      </w:r>
+      <w:proofErr w:type="spellStart"/>
+      <w:r>
+        <w:rPr>
+          <w:rFonts w:ascii="Arial" w:hAnsi="Arial"/>
+          <w:i/>
+          <w:sz w:val="20"/>
+        </w:rPr>
+        <w:t>Homestuck</w:t>
+      </w:r>
+      <w:proofErr w:type="spellEnd"/>
+      <w:r>
+        <w:rPr>
+          <w:rFonts w:ascii="Arial" w:hAnsi="Arial"/>
+          <w:sz w:val="20"/>
+        </w:rPr>
+        <w:t>, both known for their distinct art styles, it configures shaders that mimic them a closely as possible within the parameters of the shaders provided. Given robust enough shader parameters and plentiful training time, the configurations produced would theoretically converge towards accurate replication. The data shown by the limited training performed does show a trend towards better mimicry of the styles</w:t>
+      </w:r>
+      <w:r>
+        <w:rPr>
+          <w:rFonts w:ascii="Arial" w:hAnsi="Arial"/>
+          <w:sz w:val="20"/>
+        </w:rPr>
+        <w:t xml:space="preserve">. The biggest obstacles preventing further progress are the base shaders being used. They are simple and do not incorporate advanced effects such as normal manipulation or post-processing effects like bloom lighting or colour grading. Expanding the </w:t>
+      </w:r>
+      <w:r>
+        <w:rPr>
+          <w:rFonts w:ascii="Arial" w:hAnsi="Arial"/>
+          <w:sz w:val="20"/>
+        </w:rPr>
+        <w:t>repertoire</w:t>
+      </w:r>
+      <w:r>
+        <w:rPr>
+          <w:rFonts w:ascii="Arial" w:hAnsi="Arial"/>
+          <w:sz w:val="20"/>
+        </w:rPr>
+        <w:t xml:space="preserve"> of available effects would greatly enhance the program’s ability to produce more useful configurations. This would require a large amount of human input, but the base shaders would only need to be written once, thus meaning that less human intervention would be required once a significant shader library is built up.</w:t>
+      </w:r>
+    </w:p>
+    <w:p>
+      <w:pPr>
+        <w:rPr>
+          <w:rFonts w:ascii="Arial" w:hAnsi="Arial"/>
+          <w:sz w:val="20"/>
+        </w:rPr>
+      </w:pPr>
+      <w:r>
+        <w:rPr>
+          <w:rFonts w:ascii="Arial" w:hAnsi="Arial"/>
+          <w:sz w:val="20"/>
+        </w:rPr>
+        <w:t xml:space="preserve">Initially, it was intended for the program to configure two </w:t>
+      </w:r>
+      <w:proofErr w:type="spellStart"/>
+      <w:r>
+        <w:rPr>
+          <w:rFonts w:ascii="Arial" w:hAnsi="Arial"/>
+          <w:sz w:val="20"/>
+        </w:rPr>
+        <w:t>ubershaders</w:t>
+      </w:r>
+      <w:proofErr w:type="spellEnd"/>
+      <w:r>
+        <w:rPr>
+          <w:rFonts w:ascii="Arial" w:hAnsi="Arial"/>
+          <w:sz w:val="20"/>
+        </w:rPr>
+        <w:t xml:space="preserve">; one would be applied to dynamic or “foreground” objects and the other to static or “background” objects. This idea was dropped for the sake of time, and because of a general move away from </w:t>
+      </w:r>
+      <w:proofErr w:type="spellStart"/>
+      <w:r>
+        <w:rPr>
+          <w:rFonts w:ascii="Arial" w:hAnsi="Arial"/>
+          <w:sz w:val="20"/>
+        </w:rPr>
+        <w:t>ubershaders</w:t>
+      </w:r>
+      <w:proofErr w:type="spellEnd"/>
+      <w:r>
+        <w:rPr>
+          <w:rFonts w:ascii="Arial" w:hAnsi="Arial"/>
+          <w:sz w:val="20"/>
+        </w:rPr>
+        <w:t xml:space="preserve">. The reason for the move to instead use a collection of regular shaders was to increase compartmentalisation and customisability by allowing for the end user to outright disable or enable certain effects as they please. If an effect in </w:t>
+      </w:r>
+      <w:proofErr w:type="gramStart"/>
+      <w:r>
+        <w:rPr>
+          <w:rFonts w:ascii="Arial" w:hAnsi="Arial"/>
+          <w:sz w:val="20"/>
+        </w:rPr>
+        <w:t>a</w:t>
+      </w:r>
+      <w:proofErr w:type="gramEnd"/>
       <w:r>
         <w:rPr>
           <w:rFonts w:ascii="Arial" w:hAnsi="Arial"/>
@@ -518,235 +821,49 @@
         </w:rPr>
         <w:t xml:space="preserve"> </w:t>
       </w:r>
-      <w:r>
-        <w:rPr>
-          <w:rFonts w:ascii="Arial" w:hAnsi="Arial"/>
-          <w:sz w:val="20"/>
-        </w:rPr>
-        <w:t xml:space="preserve">It should </w:t>
-      </w:r>
-      <w:r>
-        <w:rPr>
-          <w:rFonts w:ascii="Arial" w:hAnsi="Arial"/>
-          <w:sz w:val="20"/>
-        </w:rPr>
-        <w:t>be able to take in a set of images displaying the 2D art style wanting to be replicated, and, within a reasonable timeframe, produce a set of shaders. These shaders, when used together in a 3D rendering program, will give the impression that the 3D objects being rendered are in fact 2D drawings.</w:t>
-      </w:r>
-    </w:p>
-    <w:p>
-      <w:pPr>
-        <w:pStyle w:val="BodyText"/>
-        <w:rPr>
-          <w:rFonts w:ascii="Arial" w:hAnsi="Arial"/>
-          <w:sz w:val="20"/>
-        </w:rPr>
-      </w:pPr>
-      <w:r>
-        <w:rPr>
-          <w:rFonts w:ascii="Arial" w:hAnsi="Arial"/>
-          <w:sz w:val="20"/>
-        </w:rPr>
-        <w:t xml:space="preserve">It was also an </w:t>
-      </w:r>
-      <w:r>
-        <w:rPr>
-          <w:rFonts w:ascii="Arial" w:hAnsi="Arial"/>
-          <w:sz w:val="20"/>
-        </w:rPr>
-        <w:t>exercise</w:t>
-      </w:r>
-      <w:r>
-        <w:rPr>
-          <w:rFonts w:ascii="Arial" w:hAnsi="Arial"/>
-          <w:sz w:val="20"/>
-        </w:rPr>
-        <w:t xml:space="preserve"> in experimentation, to see if it </w:t>
-      </w:r>
-      <w:r>
-        <w:rPr>
-          <w:rFonts w:ascii="Arial" w:hAnsi="Arial"/>
-          <w:sz w:val="20"/>
-        </w:rPr>
-        <w:t>is</w:t>
-      </w:r>
-      <w:r>
-        <w:rPr>
-          <w:rFonts w:ascii="Arial" w:hAnsi="Arial"/>
-          <w:sz w:val="20"/>
-        </w:rPr>
-        <w:t xml:space="preserve"> truly possible for a machine to learn to replicate art styles more efficiently than a human. The recent upswing in machine learning research shows that the focus has shifted, from building smarter artificial intelligence (AI) machines to building ones that can make themselves smarter. It is possible that in the coming years, AI will have a much larger hand in translating artistic intent into a digitally replicable form than ever before.</w:t>
-      </w:r>
-    </w:p>
-    <w:p>
-      <w:pPr>
-        <w:pStyle w:val="BodyText"/>
-        <w:rPr>
-          <w:rFonts w:ascii="Arial" w:hAnsi="Arial"/>
-          <w:sz w:val="20"/>
-        </w:rPr>
-      </w:pPr>
-      <w:r>
-        <w:rPr>
-          <w:rFonts w:ascii="Arial" w:hAnsi="Arial"/>
-          <w:sz w:val="20"/>
-        </w:rPr>
-        <w:t>All in all, the objective of this project was to produce a relatively easy-to-use program that could be set running and left, with the user returning later to find a convergence on an appropriate shader configuration.</w:t>
-      </w:r>
-    </w:p>
-    <w:p>
-      <w:pPr>
-        <w:pStyle w:val="BodyText"/>
-        <w:rPr>
-          <w:rFonts w:ascii="Arial" w:hAnsi="Arial"/>
-          <w:sz w:val="20"/>
-        </w:rPr>
-      </w:pPr>
-    </w:p>
-    <w:p>
-      <w:pPr>
-        <w:rPr>
-          <w:rFonts w:ascii="Arial" w:hAnsi="Arial"/>
-          <w:sz w:val="20"/>
-        </w:rPr>
-      </w:pPr>
-      <w:r>
-        <w:rPr>
-          <w:rFonts w:ascii="Arial" w:hAnsi="Arial"/>
-        </w:rPr>
-        <w:t>Practice 1500</w:t>
-      </w:r>
-    </w:p>
-    <w:p>
-      <w:pPr>
-        <w:rPr>
-          <w:rFonts w:ascii="Arial" w:hAnsi="Arial"/>
-          <w:sz w:val="20"/>
-        </w:rPr>
-      </w:pPr>
-      <w:r>
-        <w:rPr>
-          <w:rFonts w:ascii="Arial" w:hAnsi="Arial"/>
-          <w:sz w:val="20"/>
-        </w:rPr>
-        <w:t xml:space="preserve">State the main outcomes of your practice. Insert graphs, screenshots, diagrams, short code snippets if necessary. </w:t>
-      </w:r>
-    </w:p>
-    <w:p>
-      <w:pPr>
-        <w:rPr>
-          <w:rFonts w:ascii="Arial" w:hAnsi="Arial"/>
-          <w:sz w:val="20"/>
-        </w:rPr>
-      </w:pPr>
-      <w:r>
-        <w:rPr>
-          <w:rFonts w:ascii="Arial" w:hAnsi="Arial"/>
-          <w:sz w:val="20"/>
-        </w:rPr>
-        <w:t xml:space="preserve">Reflection: How has your practice developed </w:t>
-      </w:r>
-      <w:r>
-        <w:rPr>
-          <w:rFonts w:ascii="Arial" w:hAnsi="Arial"/>
-          <w:i/>
-          <w:sz w:val="20"/>
-        </w:rPr>
-        <w:t>after</w:t>
-      </w:r>
-      <w:r>
-        <w:rPr>
-          <w:rFonts w:ascii="Arial" w:hAnsi="Arial"/>
-          <w:sz w:val="20"/>
-        </w:rPr>
-        <w:t xml:space="preserve"> the research phase, and in hindsight how successful was this developmental phase? How did your research impact on your practice and vice-versa? How did user/ peer/ tutor feedback impact on it?</w:t>
-      </w:r>
-    </w:p>
-    <w:p>
-      <w:pPr>
-        <w:rPr>
-          <w:rFonts w:ascii="Arial" w:hAnsi="Arial"/>
-          <w:sz w:val="20"/>
-        </w:rPr>
-      </w:pPr>
-      <w:r>
-        <w:rPr>
-          <w:rFonts w:ascii="Arial" w:hAnsi="Arial"/>
-          <w:sz w:val="20"/>
-        </w:rPr>
-        <w:t>Evaluate: How did you deal with problems you encountered along the way? Give us a few specific examples. These could be conceptual, technical, practical, legal (think copyright) or ethical (think user studies). Tell us how you succeeded, or at least how you exhausted every method within your grasp.</w:t>
-      </w:r>
-    </w:p>
-    <w:p>
-      <w:pPr>
-        <w:rPr>
-          <w:rFonts w:ascii="Arial" w:hAnsi="Arial"/>
-          <w:sz w:val="20"/>
-        </w:rPr>
-      </w:pPr>
-    </w:p>
-    <w:p>
-      <w:pPr>
-        <w:rPr>
-          <w:rFonts w:ascii="Arial" w:hAnsi="Arial"/>
-          <w:sz w:val="20"/>
-        </w:rPr>
-      </w:pPr>
-      <w:r>
-        <w:rPr>
-          <w:rFonts w:ascii="Arial" w:hAnsi="Arial"/>
-          <w:sz w:val="20"/>
-        </w:rPr>
-        <w:t>A program has been produced</w:t>
-      </w:r>
-      <w:r>
-        <w:rPr>
-          <w:rFonts w:ascii="Arial" w:hAnsi="Arial"/>
-          <w:sz w:val="20"/>
-        </w:rPr>
-        <w:t xml:space="preserve"> that adequately performs the task set for it. Tested on </w:t>
-      </w:r>
-      <w:r>
-        <w:rPr>
-          <w:rFonts w:ascii="Arial" w:hAnsi="Arial"/>
-          <w:sz w:val="20"/>
-        </w:rPr>
-        <w:t xml:space="preserve">both frame data extracted from episodes of [TV show] and an 8000-page archive of the comic </w:t>
-      </w:r>
-      <w:r>
-        <w:rPr>
-          <w:rFonts w:ascii="Arial" w:hAnsi="Arial"/>
-          <w:i/>
-          <w:sz w:val="20"/>
-        </w:rPr>
-        <w:t>Homestuck</w:t>
-      </w:r>
-      <w:r>
-        <w:rPr>
-          <w:rFonts w:ascii="Arial" w:hAnsi="Arial"/>
-          <w:sz w:val="20"/>
-        </w:rPr>
-        <w:t>, both known for their distinct art styles, it configures shaders that mimic them a closely as possible within the parameters of the shaders provided. Given robust enough shader parameters and plentiful training time, the configurations produced would theoretically converge towards accurate replication. The data shown by the limited training performed does show a trend towards better mimicry of the styles</w:t>
-      </w:r>
-      <w:r>
-        <w:rPr>
-          <w:rFonts w:ascii="Arial" w:hAnsi="Arial"/>
-          <w:sz w:val="20"/>
-        </w:rPr>
-        <w:t xml:space="preserve">. The biggest obstacles preventing further progress are the base shaders being used. They are simple and do not incorporate advanced effects such as normal manipulation or post-processing effects like bloom lighting or colour grading. Expanding the </w:t>
-      </w:r>
-      <w:r>
-        <w:rPr>
-          <w:rFonts w:ascii="Arial" w:hAnsi="Arial"/>
-          <w:sz w:val="20"/>
-        </w:rPr>
-        <w:t>repertoire</w:t>
-      </w:r>
-      <w:r>
-        <w:rPr>
-          <w:rFonts w:ascii="Arial" w:hAnsi="Arial"/>
-          <w:sz w:val="20"/>
-        </w:rPr>
-        <w:t xml:space="preserve"> of available effects would greatly enhance </w:t>
+      <w:proofErr w:type="spellStart"/>
+      <w:r>
+        <w:rPr>
+          <w:rFonts w:ascii="Arial" w:hAnsi="Arial"/>
+          <w:sz w:val="20"/>
+        </w:rPr>
+        <w:t>ubershader</w:t>
+      </w:r>
+      <w:proofErr w:type="spellEnd"/>
+      <w:r>
+        <w:rPr>
+          <w:rFonts w:ascii="Arial" w:hAnsi="Arial"/>
+          <w:sz w:val="20"/>
+        </w:rPr>
+        <w:t xml:space="preserve"> is not being used, then either it is still being calculated and multiplied by zero or there is a conditional branch that averts the code section entirely. Both are relatively costly procedures when compared with simply removing a </w:t>
+      </w:r>
+      <w:r>
+        <w:rPr>
+          <w:rFonts w:ascii="Arial" w:hAnsi="Arial"/>
+          <w:sz w:val="20"/>
+        </w:rPr>
+        <w:t>specialised</w:t>
+      </w:r>
+      <w:r>
+        <w:rPr>
+          <w:rFonts w:ascii="Arial" w:hAnsi="Arial"/>
+          <w:sz w:val="20"/>
+        </w:rPr>
+        <w:t xml:space="preserve"> effect</w:t>
+      </w:r>
+      <w:r>
+        <w:rPr>
+          <w:rFonts w:ascii="Arial" w:hAnsi="Arial"/>
+          <w:sz w:val="20"/>
+        </w:rPr>
+        <w:t xml:space="preserve"> shader entirely.</w:t>
+      </w:r>
+      <w:r>
+        <w:rPr>
+          <w:rFonts w:ascii="Arial" w:hAnsi="Arial"/>
+          <w:sz w:val="20"/>
+        </w:rPr>
+        <w:t xml:space="preserve"> </w:t>
       </w:r>
       <w:r>
         <w:rPr>
@@ -754,50 +871,23 @@
           <w:sz w:val="20"/>
         </w:rPr>
         <w:lastRenderedPageBreak/>
-        <w:t>the program’s ability to produce more useful configurations. This would require a large amount of human input, but the base shaders would only need to be written once, thus meaning that less human intervention would be required once a significant shader library is built up.</w:t>
-      </w:r>
-    </w:p>
-    <w:p>
-      <w:pPr>
-        <w:rPr>
-          <w:rFonts w:ascii="Arial" w:hAnsi="Arial"/>
-          <w:sz w:val="20"/>
-        </w:rPr>
-      </w:pPr>
-      <w:r>
-        <w:rPr>
-          <w:rFonts w:ascii="Arial" w:hAnsi="Arial"/>
-          <w:sz w:val="20"/>
-        </w:rPr>
-        <w:t xml:space="preserve">Initially, it was intended for the program to configure two ubershaders; one would be applied to dynamic or “foreground” objects and the other to static or “background” objects. This idea was dropped for the sake of time, and because of a general move away from ubershaders. The reason for the move to instead use a collection of regular shaders was to increase compartmentalisation and customisability by allowing for the end user to outright disable or enable certain effects as they please. If an effect in a ubershader is not being used, then either it is still being calculated and multiplied by zero or there is a conditional branch that averts the code section entirely. Both are relatively costly procedures when compared with simply removing a </w:t>
-      </w:r>
-      <w:r>
-        <w:rPr>
-          <w:rFonts w:ascii="Arial" w:hAnsi="Arial"/>
-          <w:sz w:val="20"/>
-        </w:rPr>
-        <w:t>specialised</w:t>
-      </w:r>
-      <w:r>
-        <w:rPr>
-          <w:rFonts w:ascii="Arial" w:hAnsi="Arial"/>
-          <w:sz w:val="20"/>
-        </w:rPr>
-        <w:t xml:space="preserve"> effect</w:t>
-      </w:r>
-      <w:r>
-        <w:rPr>
-          <w:rFonts w:ascii="Arial" w:hAnsi="Arial"/>
-          <w:sz w:val="20"/>
-        </w:rPr>
-        <w:t xml:space="preserve"> shader entirely.</w:t>
-      </w:r>
-      <w:r>
-        <w:rPr>
-          <w:rFonts w:ascii="Arial" w:hAnsi="Arial"/>
-          <w:sz w:val="20"/>
-        </w:rPr>
-        <w:t xml:space="preserve"> However, the program can still be used with an ubershader if the user has one prepared. Aside from the shader itself, the only other input needed is an XML file containing the names of all the shader properties to be trained on by the program. The properties must be represented as floating-point numbers normalised to the range 0-1, but within the shader itself this can be multiplied to a more fitting range if needed.</w:t>
+        <w:t xml:space="preserve">However, the program can still be used with an </w:t>
+      </w:r>
+      <w:proofErr w:type="spellStart"/>
+      <w:r>
+        <w:rPr>
+          <w:rFonts w:ascii="Arial" w:hAnsi="Arial"/>
+          <w:sz w:val="20"/>
+        </w:rPr>
+        <w:t>ubershader</w:t>
+      </w:r>
+      <w:proofErr w:type="spellEnd"/>
+      <w:r>
+        <w:rPr>
+          <w:rFonts w:ascii="Arial" w:hAnsi="Arial"/>
+          <w:sz w:val="20"/>
+        </w:rPr>
+        <w:t xml:space="preserve"> if the user has one prepared. Aside from the shader itself, the only other input needed is an XML file containing the names of all the shader properties to be trained on by the program. The properties must be represented as floating-point numbers normalised to the range 0-1, but within the shader itself this can be multiplied to a more fitting range if needed.</w:t>
       </w:r>
     </w:p>
     <w:p>
@@ -1009,7 +1099,23 @@
           <w:rFonts w:ascii="Arial" w:hAnsi="Arial"/>
           <w:sz w:val="20"/>
         </w:rPr>
-        <w:t xml:space="preserve">with a genetic algorithm. Genetic algorithms (GAs) are loosely based on the theory of evolution, wherein solutions, represented by individuals in a larger “population” of solutions, are at first randomly generated. They then are tested by some metric to decide their “fitness” and the most fit individuals are cross-referenced to produce “offspring” individuals. Some randomly-picked individuals are selected for this “breeding” process as well for the sake of diversity and to avoid reaching a sub-optimal solution, and </w:t>
+        <w:t xml:space="preserve">with a genetic algorithm. Genetic algorithms (GAs) are loosely based on the theory of evolution, wherein solutions, represented by individuals in a larger “population” of solutions, are at first randomly generated. They then are tested by some metric to decide their “fitness” and the </w:t>
+      </w:r>
+      <w:proofErr w:type="gramStart"/>
+      <w:r>
+        <w:rPr>
+          <w:rFonts w:ascii="Arial" w:hAnsi="Arial"/>
+          <w:sz w:val="20"/>
+        </w:rPr>
+        <w:t>most fit</w:t>
+      </w:r>
+      <w:proofErr w:type="gramEnd"/>
+      <w:r>
+        <w:rPr>
+          <w:rFonts w:ascii="Arial" w:hAnsi="Arial"/>
+          <w:sz w:val="20"/>
+        </w:rPr>
+        <w:t xml:space="preserve"> individuals are cross-referenced to produce “offspring” individuals. Some randomly-picked individuals are selected for this “breeding” process as well for the sake of diversity and to avoid reaching a sub-optimal solution, and </w:t>
       </w:r>
       <w:r>
         <w:rPr>
@@ -1150,30 +1256,60 @@
           <w:rFonts w:ascii="Arial" w:hAnsi="Arial"/>
           <w:sz w:val="20"/>
         </w:rPr>
-        <w:t xml:space="preserve"> not stored in the same way. Tensors act more like instruction sets, being evaluated on-demand within a TensorFlow session. This challenge was overcome by [something to do with NumPy pretty sure]</w:t>
-      </w:r>
-    </w:p>
-    <w:p>
-      <w:pPr>
-        <w:rPr>
-          <w:rFonts w:ascii="Arial" w:hAnsi="Arial"/>
-          <w:sz w:val="20"/>
-        </w:rPr>
-      </w:pPr>
+        <w:t xml:space="preserve"> not stored in the same way. Tensors act more like instruction sets, being evaluated on-demand within a TensorFlow session. This ch</w:t>
+      </w:r>
+      <w:r>
+        <w:rPr>
+          <w:rFonts w:ascii="Arial" w:hAnsi="Arial"/>
+          <w:sz w:val="20"/>
+        </w:rPr>
+        <w:t xml:space="preserve">allenge was overcome by reducing the tensor down to zero dimensions, evaluating the value in a new TensorFlow session into a more easily-readable array and then copying the useful data into a new variable. </w:t>
+      </w:r>
+    </w:p>
+    <w:p>
+      <w:pPr>
+        <w:rPr>
+          <w:rFonts w:ascii="Arial" w:hAnsi="Arial"/>
+          <w:sz w:val="20"/>
+        </w:rPr>
+      </w:pPr>
+      <w:r>
+        <w:rPr>
+          <w:rFonts w:ascii="Arial" w:hAnsi="Arial"/>
+          <w:sz w:val="20"/>
+        </w:rPr>
+        <w:t xml:space="preserve">Another issue was rendering test images with the shaders being configured. It was decided early on that the rendering would be done in Unity due to its high compatibility with various shaders and ease of use. Unfortunately, Python code does not run natively in Unity’s C#-based pipeline. Because of this, making the Python code and Unity renderer work together presented a challenge. Both programs had to bridge the gap in different ways. The Python code would serialise the shader data into an XML file with a unique identification number as its first node. Unity, then, would be constantly monitoring for changes in that ID number, and reading the full file whenever a change was made. The file data would then be unpacked into the corresponding </w:t>
+      </w:r>
+      <w:proofErr w:type="spellStart"/>
+      <w:r>
+        <w:rPr>
+          <w:rFonts w:ascii="Arial" w:hAnsi="Arial"/>
+          <w:sz w:val="20"/>
+        </w:rPr>
+        <w:t>shaders’</w:t>
+      </w:r>
+      <w:proofErr w:type="spellEnd"/>
+      <w:r>
+        <w:rPr>
+          <w:rFonts w:ascii="Arial" w:hAnsi="Arial"/>
+          <w:sz w:val="20"/>
+        </w:rPr>
+        <w:t xml:space="preserve"> run-time attributes. Because shaders can be updated in real time, Unity would then </w:t>
+      </w:r>
+      <w:r>
+        <w:rPr>
+          <w:rFonts w:ascii="Arial" w:hAnsi="Arial"/>
+          <w:sz w:val="20"/>
+        </w:rPr>
+        <w:t xml:space="preserve">take a screenshot using the built-in screen capture method and save it to a new file with the aforementioned ID number as its file name. The Python program, at this </w:t>
+      </w:r>
       <w:r>
         <w:rPr>
           <w:rFonts w:ascii="Arial" w:hAnsi="Arial"/>
           <w:sz w:val="20"/>
         </w:rPr>
         <w:lastRenderedPageBreak/>
-        <w:t xml:space="preserve">Another issue was rendering test images with the shaders being configured. It was decided early on that the rendering would be done in Unity due to its high compatibility with various shaders and ease of use. Unfortunately, Python code does not run natively in Unity’s C#-based pipeline. Because of this, making the Python code and Unity renderer work together presented a challenge. Both programs had to bridge the gap in different ways. The Python code would serialise the shader data into an XML file with a unique identification number as its first node. Unity, then, would be constantly monitoring for changes in that ID number, and reading the full file whenever a change was made. The file data would then be unpacked into the corresponding shaders’ run-time attributes. Because shaders can be updated in real time, Unity would then </w:t>
-      </w:r>
-      <w:r>
-        <w:rPr>
-          <w:rFonts w:ascii="Arial" w:hAnsi="Arial"/>
-          <w:sz w:val="20"/>
-        </w:rPr>
-        <w:t>take a screenshot using the built-in screen capture method and save it to a new file with the aforementioned ID number as its file name. The Python program, at this point, would be anticipating a new file with that ID number to be created, and would therefore be ready to read and decode to be passed back to the discriminator network for fitness testing.</w:t>
+        <w:t>point, would be anticipating a new file with that ID number to be created, and would therefore be ready to read and decode to be passed back to the discriminator network for fitness testing.</w:t>
       </w:r>
       <w:r>
         <w:rPr>
@@ -1216,7 +1352,23 @@
           <w:rFonts w:ascii="Arial" w:hAnsi="Arial"/>
           <w:sz w:val="20"/>
         </w:rPr>
-        <w:t>The three shaders used for testing were an outline shader, cel shading, and cross-hatching. These were downloaded from the internet but modified to be easily configurable via trainable float values. The reason these three were chosen is because they are visually distinct but quite common in drawings and animation. Outlines and cell shading are more common in dynamic objects as they are easier to draw many times, whereas cross-hatching is rarely used on characters and is more often found in background art. However</w:t>
+        <w:t xml:space="preserve">The three shaders used for testing were an outline shader, </w:t>
+      </w:r>
+      <w:proofErr w:type="spellStart"/>
+      <w:r>
+        <w:rPr>
+          <w:rFonts w:ascii="Arial" w:hAnsi="Arial"/>
+          <w:sz w:val="20"/>
+        </w:rPr>
+        <w:t>cel</w:t>
+      </w:r>
+      <w:proofErr w:type="spellEnd"/>
+      <w:r>
+        <w:rPr>
+          <w:rFonts w:ascii="Arial" w:hAnsi="Arial"/>
+          <w:sz w:val="20"/>
+        </w:rPr>
+        <w:t xml:space="preserve"> shading, and cross-hatching. These were downloaded from the internet but modified to be easily configurable via trainable float values. The reason these three were chosen is because they are visually distinct but quite common in drawings and animation. Outlines and cell shading are more common in dynamic objects as they are easier to draw many times, whereas cross-hatching is rarely used on characters and is more often found in background art. However</w:t>
       </w:r>
       <w:r>
         <w:rPr>
@@ -1350,12 +1502,21 @@
         </w:rPr>
         <w:br/>
       </w:r>
-      <w:r>
-        <w:rPr>
-          <w:rFonts w:ascii="Arial" w:hAnsi="Arial"/>
-          <w:sz w:val="20"/>
-        </w:rPr>
-        <w:t>e.g. have you discovered any new methods as you went along?</w:t>
+      <w:proofErr w:type="gramStart"/>
+      <w:r>
+        <w:rPr>
+          <w:rFonts w:ascii="Arial" w:hAnsi="Arial"/>
+          <w:sz w:val="20"/>
+        </w:rPr>
+        <w:t>e.g</w:t>
+      </w:r>
+      <w:proofErr w:type="gramEnd"/>
+      <w:r>
+        <w:rPr>
+          <w:rFonts w:ascii="Arial" w:hAnsi="Arial"/>
+          <w:sz w:val="20"/>
+        </w:rPr>
+        <w:t>. have you discovered any new methods as you went along?</w:t>
       </w:r>
       <w:r>
         <w:rPr>
@@ -1456,76 +1617,199 @@
           <w:rFonts w:ascii="Arial" w:hAnsi="Arial"/>
           <w:sz w:val="20"/>
         </w:rPr>
+        <w:t>With that said, the implementation here is not quite so impressive. Its outputs are extremely limited due to the small number and simplicity of shaders used. It has the potential to be a broader and more robust program given further work, but it is more substantial in theory than in practice.</w:t>
+      </w:r>
+      <w:r>
+        <w:rPr>
+          <w:rFonts w:ascii="Arial" w:hAnsi="Arial"/>
+          <w:sz w:val="20"/>
+        </w:rPr>
+        <w:t xml:space="preserve"> Combining this tool with advanced shaders such as the ones found in </w:t>
+      </w:r>
+      <w:r>
+        <w:rPr>
+          <w:rFonts w:ascii="Arial" w:hAnsi="Arial"/>
+          <w:sz w:val="20"/>
+        </w:rPr>
+        <w:t>the SIGGRAPH ’03 paper Coherent Stylized Silhouettes could lead to extremely style-accurate shaders with minimal human interaction.</w:t>
+      </w:r>
+    </w:p>
+    <w:p>
+      <w:pPr>
+        <w:rPr>
+          <w:rFonts w:ascii="Arial" w:hAnsi="Arial"/>
+          <w:sz w:val="20"/>
+        </w:rPr>
+      </w:pPr>
+      <w:r>
+        <w:rPr>
+          <w:rFonts w:ascii="Arial" w:hAnsi="Arial"/>
+          <w:sz w:val="20"/>
+        </w:rPr>
+        <w:t xml:space="preserve">The project has changed course since the original proposal. Initially, it was intended to simulate the motion of 2D animation in 3D by using reverse kinematics </w:t>
+      </w:r>
+      <w:r>
+        <w:rPr>
+          <w:rFonts w:ascii="Arial" w:hAnsi="Arial"/>
+          <w:sz w:val="20"/>
+        </w:rPr>
+        <w:t xml:space="preserve">to alter animations in real-time. This proved to be too ambitious for the scope of this project. As explained by Arc Systems Works technical artist </w:t>
+      </w:r>
+      <w:proofErr w:type="spellStart"/>
+      <w:r>
+        <w:rPr>
+          <w:rFonts w:ascii="Arial" w:hAnsi="Arial"/>
+          <w:sz w:val="20"/>
+        </w:rPr>
         <w:lastRenderedPageBreak/>
-        <w:t>With that said, the implementation here is not quite so impressive. Its outputs are extremely limited due to the small number and simplicity of shaders used. It has the potential to be a broader and more robust program given further work, but it is more substantial in theory than in practice.</w:t>
-      </w:r>
-    </w:p>
-    <w:p>
-      <w:pPr>
-        <w:rPr>
-          <w:rFonts w:ascii="Arial" w:hAnsi="Arial"/>
-          <w:sz w:val="20"/>
-        </w:rPr>
-      </w:pPr>
-      <w:r>
-        <w:rPr>
-          <w:rFonts w:ascii="Arial" w:hAnsi="Arial"/>
-          <w:sz w:val="20"/>
-        </w:rPr>
-        <w:t xml:space="preserve">The project has changed course since the original proposal. Initially, it was intended to simulate the motion of 2D animation in 3D by using reverse kinematics </w:t>
-      </w:r>
-      <w:r>
-        <w:rPr>
-          <w:rFonts w:ascii="Arial" w:hAnsi="Arial"/>
-          <w:sz w:val="20"/>
-        </w:rPr>
-        <w:t xml:space="preserve">to alter animations in real-time. This proved to be too ambitious for the scope of this project. As explained by Arc Systems Works technical artist Junya Christopher Motomura in a GDC talk, simulating the motions of imprecise brush strokes is best done manually, and even then is a highly </w:t>
-      </w:r>
-      <w:bookmarkStart w:id="0" w:name="_GoBack"/>
-      <w:bookmarkEnd w:id="0"/>
-      <w:r>
-        <w:rPr>
-          <w:rFonts w:ascii="Arial" w:hAnsi="Arial"/>
-          <w:sz w:val="20"/>
-        </w:rPr>
-        <w:t>time-intensive task.</w:t>
-      </w:r>
-    </w:p>
-    <w:p>
-      <w:pPr>
-        <w:rPr>
-          <w:rFonts w:ascii="Arial" w:hAnsi="Arial"/>
-          <w:sz w:val="20"/>
-        </w:rPr>
-      </w:pPr>
-    </w:p>
-    <w:p>
-      <w:pPr>
-        <w:rPr>
-          <w:rFonts w:ascii="Arial" w:hAnsi="Arial"/>
-        </w:rPr>
-      </w:pPr>
-      <w:r>
-        <w:rPr>
-          <w:rFonts w:ascii="Arial" w:hAnsi="Arial"/>
-        </w:rPr>
-        <w:t>Conclusion and recommendations 200</w:t>
-      </w:r>
-    </w:p>
-    <w:p>
-      <w:pPr>
-        <w:rPr>
-          <w:rFonts w:ascii="Arial" w:hAnsi="Arial"/>
-          <w:sz w:val="20"/>
-        </w:rPr>
-      </w:pPr>
-      <w:r>
-        <w:rPr>
-          <w:rFonts w:ascii="Arial" w:hAnsi="Arial"/>
-          <w:sz w:val="20"/>
-        </w:rPr>
-        <w:t>This section should not contain any new information. You should draw conclusions from the research and practical work you completed. Does your work have a longer-term future beyond UWE and if so what might it look like? Think about the impact you could achieve with it. How might it benefit users, professionals, society? Perhaps make some recommendations for further work.</w:t>
-      </w:r>
+        <w:t>Junya</w:t>
+      </w:r>
+      <w:proofErr w:type="spellEnd"/>
+      <w:r>
+        <w:rPr>
+          <w:rFonts w:ascii="Arial" w:hAnsi="Arial"/>
+          <w:sz w:val="20"/>
+        </w:rPr>
+        <w:t xml:space="preserve"> Christopher </w:t>
+      </w:r>
+      <w:proofErr w:type="spellStart"/>
+      <w:r>
+        <w:rPr>
+          <w:rFonts w:ascii="Arial" w:hAnsi="Arial"/>
+          <w:sz w:val="20"/>
+        </w:rPr>
+        <w:t>Motomura</w:t>
+      </w:r>
+      <w:proofErr w:type="spellEnd"/>
+      <w:r>
+        <w:rPr>
+          <w:rFonts w:ascii="Arial" w:hAnsi="Arial"/>
+          <w:sz w:val="20"/>
+        </w:rPr>
+        <w:t xml:space="preserve"> in a GDC talk, simulating the motions of imprecise brush strokes is best done manually, and even then is a highly time-intensive task.</w:t>
+      </w:r>
+      <w:r>
+        <w:rPr>
+          <w:rFonts w:ascii="Arial" w:hAnsi="Arial"/>
+          <w:sz w:val="20"/>
+        </w:rPr>
+        <w:t xml:space="preserve"> The decision to take the project in a different, more machine-learning-orientated direction greatly increased its feasibility.</w:t>
+      </w:r>
+    </w:p>
+    <w:p>
+      <w:pPr>
+        <w:rPr>
+          <w:rFonts w:ascii="Arial" w:hAnsi="Arial"/>
+          <w:sz w:val="20"/>
+        </w:rPr>
+      </w:pPr>
+    </w:p>
+    <w:p>
+      <w:pPr>
+        <w:rPr>
+          <w:rFonts w:ascii="Arial" w:hAnsi="Arial"/>
+        </w:rPr>
+      </w:pPr>
+      <w:r>
+        <w:rPr>
+          <w:rFonts w:ascii="Arial" w:hAnsi="Arial"/>
+        </w:rPr>
+        <w:t>Co</w:t>
+      </w:r>
+      <w:r>
+        <w:rPr>
+          <w:rFonts w:ascii="Arial" w:hAnsi="Arial"/>
+        </w:rPr>
+        <w:t>nclusion and recommendations</w:t>
+      </w:r>
+    </w:p>
+    <w:p>
+      <w:pPr>
+        <w:rPr>
+          <w:rFonts w:ascii="Arial" w:hAnsi="Arial"/>
+          <w:sz w:val="20"/>
+        </w:rPr>
+      </w:pPr>
+      <w:r>
+        <w:rPr>
+          <w:rFonts w:ascii="Arial" w:hAnsi="Arial"/>
+          <w:sz w:val="20"/>
+        </w:rPr>
+        <w:t>Overall, the project is a theoretical and research success, but the practical implementation is barebones and lacking in substance. More work needed to be put into polishing the user experience a</w:t>
+      </w:r>
+      <w:r>
+        <w:rPr>
+          <w:rFonts w:ascii="Arial" w:hAnsi="Arial"/>
+          <w:sz w:val="20"/>
+        </w:rPr>
+        <w:t>nd better showing off the program</w:t>
+      </w:r>
+      <w:r>
+        <w:rPr>
+          <w:rFonts w:ascii="Arial" w:hAnsi="Arial"/>
+          <w:sz w:val="20"/>
+        </w:rPr>
+        <w:t>’s capabilities.</w:t>
+      </w:r>
+    </w:p>
+    <w:p>
+      <w:pPr>
+        <w:rPr>
+          <w:rFonts w:ascii="Arial" w:hAnsi="Arial"/>
+          <w:sz w:val="20"/>
+        </w:rPr>
+      </w:pPr>
+      <w:r>
+        <w:rPr>
+          <w:rFonts w:ascii="Arial" w:hAnsi="Arial"/>
+          <w:sz w:val="20"/>
+        </w:rPr>
+        <w:t>The possibilities of combining machine learning types open up many more opportunities for developers to find hybrid solutions – much like the breeding function in a genetic algorithm, the best qualities of different approaches could combine to make one greater than the sum of its parts. Perhaps, in the future, it may even reach the point where a machine learns how to produce better machine learning algorithms itself.</w:t>
+      </w:r>
+    </w:p>
+    <w:p>
+      <w:pPr>
+        <w:rPr>
+          <w:rFonts w:ascii="Arial" w:hAnsi="Arial"/>
+          <w:sz w:val="20"/>
+        </w:rPr>
+      </w:pPr>
+      <w:r>
+        <w:rPr>
+          <w:rFonts w:ascii="Arial" w:hAnsi="Arial"/>
+          <w:sz w:val="20"/>
+        </w:rPr>
+        <w:t>This project, in particular, has the potential to be a powerful tool if given proper care and attention past its initial release. With a large library of shaders representing a breadth of effects at its disposal, it could be used to automate much of the process of turning an artist’s vision into dynamically-rendered visuals on the screen.</w:t>
+      </w:r>
+      <w:r>
+        <w:rPr>
+          <w:rFonts w:ascii="Arial" w:hAnsi="Arial"/>
+          <w:sz w:val="20"/>
+        </w:rPr>
+        <w:t xml:space="preserve"> </w:t>
+      </w:r>
+      <w:r>
+        <w:rPr>
+          <w:rFonts w:ascii="Arial" w:hAnsi="Arial"/>
+          <w:sz w:val="20"/>
+        </w:rPr>
+        <w:t xml:space="preserve">Artists and programmers alike could use it to bridge the </w:t>
+      </w:r>
+      <w:r>
+        <w:rPr>
+          <w:rFonts w:ascii="Arial" w:hAnsi="Arial"/>
+          <w:sz w:val="20"/>
+        </w:rPr>
+        <w:t>gap between their specialities.</w:t>
+      </w:r>
+    </w:p>
+    <w:p>
+      <w:pPr>
+        <w:rPr>
+          <w:rFonts w:ascii="Arial" w:hAnsi="Arial"/>
+          <w:sz w:val="20"/>
+        </w:rPr>
+      </w:pPr>
     </w:p>
     <w:p>
       <w:pPr>
@@ -1760,7 +2044,23 @@
           <w:rFonts w:ascii="Arial" w:hAnsi="Arial"/>
           <w:sz w:val="20"/>
         </w:rPr>
-        <w:t xml:space="preserve"> If necessary, insert a list of interview questions, any larger tables, evidence of design development, longer code snippets or other relevant materials in here. This does not come under the wordcount. </w:t>
+        <w:t xml:space="preserve"> If necessary, insert a list of interview questions, any larger tables, evidence of design development, longer code snippets or other relevant materials in here. This does not come under the </w:t>
+      </w:r>
+      <w:proofErr w:type="spellStart"/>
+      <w:r>
+        <w:rPr>
+          <w:rFonts w:ascii="Arial" w:hAnsi="Arial"/>
+          <w:sz w:val="20"/>
+        </w:rPr>
+        <w:t>wordcount</w:t>
+      </w:r>
+      <w:proofErr w:type="spellEnd"/>
+      <w:r>
+        <w:rPr>
+          <w:rFonts w:ascii="Arial" w:hAnsi="Arial"/>
+          <w:sz w:val="20"/>
+        </w:rPr>
+        <w:t xml:space="preserve">. </w:t>
       </w:r>
       <w:r>
         <w:rPr>
@@ -1797,7 +2097,7 @@
 </file>
 
 <file path=word/styles.xml><?xml version="1.0" encoding="utf-8"?>
-<w:styles xmlns:mc="http://schemas.openxmlformats.org/markup-compatibility/2006" xmlns:r="http://schemas.openxmlformats.org/officeDocument/2006/relationships" xmlns:w="http://schemas.openxmlformats.org/wordprocessingml/2006/main" xmlns:w14="http://schemas.microsoft.com/office/word/2010/wordml" xmlns:w15="http://schemas.microsoft.com/office/word/2012/wordml" xmlns:w16cid="http://schemas.microsoft.com/office/word/2016/wordml/cid" xmlns:w16se="http://schemas.microsoft.com/office/word/2015/wordml/symex" mc:Ignorable="w14 w15 w16se w16cid">
+<w:styles xmlns:mc="http://schemas.openxmlformats.org/markup-compatibility/2006" xmlns:r="http://schemas.openxmlformats.org/officeDocument/2006/relationships" xmlns:w="http://schemas.openxmlformats.org/wordprocessingml/2006/main" xmlns:w14="http://schemas.microsoft.com/office/word/2010/wordml" xmlns:w15="http://schemas.microsoft.com/office/word/2012/wordml" xmlns:w16se="http://schemas.microsoft.com/office/word/2015/wordml/symex" mc:Ignorable="w14 w15 w16se">
   <w:docDefaults>
     <w:rPrDefault>
       <w:rPr>
@@ -1813,7 +2113,7 @@
       </w:pPr>
     </w:pPrDefault>
   </w:docDefaults>
-  <w:latentStyles w:defLockedState="0" w:defUIPriority="99" w:defSemiHidden="0" w:defUnhideWhenUsed="0" w:defQFormat="0" w:count="375">
+  <w:latentStyles w:defLockedState="0" w:defUIPriority="99" w:defSemiHidden="0" w:defUnhideWhenUsed="0" w:defQFormat="0" w:count="371">
     <w:lsdException w:name="Normal" w:uiPriority="0" w:qFormat="1"/>
     <w:lsdException w:name="heading 1" w:uiPriority="9" w:qFormat="1"/>
     <w:lsdException w:name="heading 2" w:semiHidden="1" w:uiPriority="9" w:unhideWhenUsed="1" w:qFormat="1"/>
@@ -2185,10 +2485,6 @@
     <w:lsdException w:name="List Table 5 Dark Accent 6" w:uiPriority="50"/>
     <w:lsdException w:name="List Table 6 Colorful Accent 6" w:uiPriority="51"/>
     <w:lsdException w:name="List Table 7 Colorful Accent 6" w:uiPriority="52"/>
-    <w:lsdException w:name="Mention" w:semiHidden="1" w:unhideWhenUsed="1"/>
-    <w:lsdException w:name="Smart Hyperlink" w:semiHidden="1" w:unhideWhenUsed="1"/>
-    <w:lsdException w:name="Hashtag" w:semiHidden="1" w:unhideWhenUsed="1"/>
-    <w:lsdException w:name="Unresolved Mention" w:semiHidden="1" w:unhideWhenUsed="1"/>
   </w:latentStyles>
   <w:style w:type="paragraph" w:default="1" w:styleId="Normal">
     <w:name w:val="Normal"/>

</xml_diff>